<commit_message>
Add Retrospective_A-F.docx to retrospective directory
</commit_message>
<xml_diff>
--- a/retrospective/Retrospective_A-F.docx
+++ b/retrospective/Retrospective_A-F.docx
@@ -466,7 +466,7 @@
           <w:noProof/>
         </w:rPr>
         <w:drawing>
-          <wp:inline distT="0" distB="0" distL="0" distR="0" wp14:anchorId="76DFD300" wp14:editId="1FC09D11">
+          <wp:inline distT="0" distB="0" distL="0" distR="0" wp14:anchorId="76DFD300" wp14:editId="23E918CB">
             <wp:extent cx="5943600" cy="2112645"/>
             <wp:effectExtent l="0" t="0" r="0" b="1905"/>
             <wp:docPr id="1980171747" name="Picture 10"/>
@@ -702,7 +702,7 @@
           <w:noProof/>
         </w:rPr>
         <w:drawing>
-          <wp:inline distT="0" distB="0" distL="0" distR="0" wp14:anchorId="01574389" wp14:editId="7A6C1723">
+          <wp:inline distT="0" distB="0" distL="0" distR="0" wp14:anchorId="01574389" wp14:editId="26FBC609">
             <wp:extent cx="5936615" cy="2209800"/>
             <wp:effectExtent l="0" t="0" r="6985" b="0"/>
             <wp:docPr id="427534996" name="Picture 13"/>
@@ -871,7 +871,7 @@
         </w:rPr>
         <w:lastRenderedPageBreak/>
         <w:drawing>
-          <wp:inline distT="0" distB="0" distL="0" distR="0" wp14:anchorId="0365669F" wp14:editId="70514FB7">
+          <wp:inline distT="0" distB="0" distL="0" distR="0" wp14:anchorId="0365669F" wp14:editId="352D53FC">
             <wp:extent cx="5929630" cy="1946275"/>
             <wp:effectExtent l="0" t="0" r="0" b="0"/>
             <wp:docPr id="456305527" name="Picture 15"/>
@@ -1078,6 +1078,121 @@
                     <a:prstGeom prst="rect">
                       <a:avLst/>
                     </a:prstGeom>
+                  </pic:spPr>
+                </pic:pic>
+              </a:graphicData>
+            </a:graphic>
+          </wp:inline>
+        </w:drawing>
+      </w:r>
+    </w:p>
+    <w:p/>
+    <w:p>
+      <w:r>
+        <w:t>Revision</w:t>
+      </w:r>
+    </w:p>
+    <w:p>
+      <w:r>
+        <w:rPr>
+          <w:noProof/>
+        </w:rPr>
+        <w:lastRenderedPageBreak/>
+        <w:drawing>
+          <wp:inline distT="0" distB="0" distL="0" distR="0" wp14:anchorId="69ACED91" wp14:editId="628220B3">
+            <wp:extent cx="5943600" cy="2522855"/>
+            <wp:effectExtent l="0" t="0" r="0" b="0"/>
+            <wp:docPr id="250803496" name="Picture 2" descr="A screenshot of a computer&#10;&#10;AI-generated content may be incorrect."/>
+            <wp:cNvGraphicFramePr>
+              <a:graphicFrameLocks xmlns:a="http://schemas.openxmlformats.org/drawingml/2006/main" noChangeAspect="1"/>
+            </wp:cNvGraphicFramePr>
+            <a:graphic xmlns:a="http://schemas.openxmlformats.org/drawingml/2006/main">
+              <a:graphicData uri="http://schemas.openxmlformats.org/drawingml/2006/picture">
+                <pic:pic xmlns:pic="http://schemas.openxmlformats.org/drawingml/2006/picture">
+                  <pic:nvPicPr>
+                    <pic:cNvPr id="250803496" name="Picture 2" descr="A screenshot of a computer&#10;&#10;AI-generated content may be incorrect."/>
+                    <pic:cNvPicPr>
+                      <a:picLocks noChangeAspect="1" noChangeArrowheads="1"/>
+                    </pic:cNvPicPr>
+                  </pic:nvPicPr>
+                  <pic:blipFill>
+                    <a:blip r:embed="rId22" cstate="print">
+                      <a:extLst>
+                        <a:ext uri="{28A0092B-C50C-407E-A947-70E740481C1C}">
+                          <a14:useLocalDpi xmlns:a14="http://schemas.microsoft.com/office/drawing/2010/main" val="0"/>
+                        </a:ext>
+                      </a:extLst>
+                    </a:blip>
+                    <a:srcRect/>
+                    <a:stretch>
+                      <a:fillRect/>
+                    </a:stretch>
+                  </pic:blipFill>
+                  <pic:spPr bwMode="auto">
+                    <a:xfrm>
+                      <a:off x="0" y="0"/>
+                      <a:ext cx="5943600" cy="2522855"/>
+                    </a:xfrm>
+                    <a:prstGeom prst="rect">
+                      <a:avLst/>
+                    </a:prstGeom>
+                    <a:noFill/>
+                    <a:ln>
+                      <a:noFill/>
+                    </a:ln>
+                  </pic:spPr>
+                </pic:pic>
+              </a:graphicData>
+            </a:graphic>
+          </wp:inline>
+        </w:drawing>
+      </w:r>
+      <w:r>
+        <w:rPr>
+          <w:noProof/>
+        </w:rPr>
+        <w:drawing>
+          <wp:inline distT="0" distB="0" distL="0" distR="0" wp14:anchorId="325D2A17" wp14:editId="7197E776">
+            <wp:extent cx="5943600" cy="3238500"/>
+            <wp:effectExtent l="0" t="0" r="0" b="0"/>
+            <wp:docPr id="1283550699" name="Picture 1" descr="A screenshot of a computer&#10;&#10;AI-generated content may be incorrect."/>
+            <wp:cNvGraphicFramePr>
+              <a:graphicFrameLocks xmlns:a="http://schemas.openxmlformats.org/drawingml/2006/main" noChangeAspect="1"/>
+            </wp:cNvGraphicFramePr>
+            <a:graphic xmlns:a="http://schemas.openxmlformats.org/drawingml/2006/main">
+              <a:graphicData uri="http://schemas.openxmlformats.org/drawingml/2006/picture">
+                <pic:pic xmlns:pic="http://schemas.openxmlformats.org/drawingml/2006/picture">
+                  <pic:nvPicPr>
+                    <pic:cNvPr id="1283550699" name="Picture 1" descr="A screenshot of a computer&#10;&#10;AI-generated content may be incorrect."/>
+                    <pic:cNvPicPr>
+                      <a:picLocks noChangeAspect="1" noChangeArrowheads="1"/>
+                    </pic:cNvPicPr>
+                  </pic:nvPicPr>
+                  <pic:blipFill>
+                    <a:blip r:embed="rId23">
+                      <a:extLst>
+                        <a:ext uri="{28A0092B-C50C-407E-A947-70E740481C1C}">
+                          <a14:useLocalDpi xmlns:a14="http://schemas.microsoft.com/office/drawing/2010/main" val="0"/>
+                        </a:ext>
+                      </a:extLst>
+                    </a:blip>
+                    <a:srcRect/>
+                    <a:stretch>
+                      <a:fillRect/>
+                    </a:stretch>
+                  </pic:blipFill>
+                  <pic:spPr bwMode="auto">
+                    <a:xfrm>
+                      <a:off x="0" y="0"/>
+                      <a:ext cx="5943600" cy="3238500"/>
+                    </a:xfrm>
+                    <a:prstGeom prst="rect">
+                      <a:avLst/>
+                    </a:prstGeom>
+                    <a:noFill/>
+                    <a:ln>
+                      <a:noFill/>
+                    </a:ln>
                   </pic:spPr>
                 </pic:pic>
               </a:graphicData>

</xml_diff>